<commit_message>
Actualizar las especificaciones de los casos de uso para maestros
</commit_message>
<xml_diff>
--- a/Especificacion_maestros.docx
+++ b/Especificacion_maestros.docx
@@ -307,12 +307,480 @@
     </w:p>
     <w:p>
       <w:pPr>
-        <w:rPr>
-          <w:rFonts w:ascii="Arial" w:hAnsi="Arial" w:cs="Arial"/>
-          <w:sz w:val="24"/>
-          <w:szCs w:val="24"/>
-        </w:rPr>
-      </w:pPr>
+        <w:pStyle w:val="Prrafodelista"/>
+        <w:numPr>
+          <w:ilvl w:val="0"/>
+          <w:numId w:val="1"/>
+        </w:numPr>
+        <w:rPr>
+          <w:rFonts w:ascii="Arial" w:hAnsi="Arial" w:cs="Arial"/>
+          <w:sz w:val="24"/>
+          <w:szCs w:val="24"/>
+        </w:rPr>
+      </w:pPr>
+      <w:r>
+        <w:rPr>
+          <w:rFonts w:ascii="Arial" w:hAnsi="Arial" w:cs="Arial"/>
+          <w:sz w:val="24"/>
+          <w:szCs w:val="24"/>
+        </w:rPr>
+        <w:t>El act</w:t>
+      </w:r>
+      <w:r>
+        <w:rPr>
+          <w:rFonts w:ascii="Arial" w:hAnsi="Arial" w:cs="Arial"/>
+          <w:sz w:val="24"/>
+          <w:szCs w:val="24"/>
+        </w:rPr>
+        <w:t>or abre el listado del evento</w:t>
+      </w:r>
+      <w:r>
+        <w:rPr>
+          <w:rFonts w:ascii="Arial" w:hAnsi="Arial" w:cs="Arial"/>
+          <w:sz w:val="24"/>
+          <w:szCs w:val="24"/>
+        </w:rPr>
+        <w:t>.</w:t>
+      </w:r>
+    </w:p>
+    <w:p>
+      <w:pPr>
+        <w:pStyle w:val="Prrafodelista"/>
+        <w:numPr>
+          <w:ilvl w:val="0"/>
+          <w:numId w:val="1"/>
+        </w:numPr>
+        <w:rPr>
+          <w:rFonts w:ascii="Arial" w:hAnsi="Arial" w:cs="Arial"/>
+          <w:sz w:val="24"/>
+          <w:szCs w:val="24"/>
+        </w:rPr>
+      </w:pPr>
+      <w:r>
+        <w:rPr>
+          <w:rFonts w:ascii="Arial" w:hAnsi="Arial" w:cs="Arial"/>
+          <w:sz w:val="24"/>
+          <w:szCs w:val="24"/>
+        </w:rPr>
+        <w:t xml:space="preserve">El sistema muestra el listado </w:t>
+      </w:r>
+      <w:r>
+        <w:rPr>
+          <w:rFonts w:ascii="Arial" w:hAnsi="Arial" w:cs="Arial"/>
+          <w:sz w:val="24"/>
+          <w:szCs w:val="24"/>
+        </w:rPr>
+        <w:t>de nombres de los asistentes</w:t>
+      </w:r>
+      <w:r>
+        <w:rPr>
+          <w:rFonts w:ascii="Arial" w:hAnsi="Arial" w:cs="Arial"/>
+          <w:sz w:val="24"/>
+          <w:szCs w:val="24"/>
+        </w:rPr>
+        <w:t>.</w:t>
+      </w:r>
+    </w:p>
+    <w:p>
+      <w:pPr>
+        <w:pStyle w:val="Prrafodelista"/>
+        <w:numPr>
+          <w:ilvl w:val="0"/>
+          <w:numId w:val="1"/>
+        </w:numPr>
+        <w:rPr>
+          <w:rFonts w:ascii="Arial" w:hAnsi="Arial" w:cs="Arial"/>
+          <w:sz w:val="24"/>
+          <w:szCs w:val="24"/>
+        </w:rPr>
+      </w:pPr>
+      <w:r>
+        <w:rPr>
+          <w:rFonts w:ascii="Arial" w:hAnsi="Arial" w:cs="Arial"/>
+          <w:sz w:val="24"/>
+          <w:szCs w:val="24"/>
+        </w:rPr>
+        <w:t>Con forme el actor pasa lista marca la casilla de asistencia</w:t>
+      </w:r>
+      <w:r>
+        <w:rPr>
+          <w:rFonts w:ascii="Arial" w:hAnsi="Arial" w:cs="Arial"/>
+          <w:sz w:val="24"/>
+          <w:szCs w:val="24"/>
+        </w:rPr>
+        <w:t>.</w:t>
+      </w:r>
+      <w:r>
+        <w:rPr>
+          <w:rFonts w:ascii="Arial" w:hAnsi="Arial" w:cs="Arial"/>
+          <w:sz w:val="24"/>
+          <w:szCs w:val="24"/>
+        </w:rPr>
+        <w:t xml:space="preserve"> </w:t>
+      </w:r>
+    </w:p>
+    <w:p>
+      <w:pPr>
+        <w:pStyle w:val="Prrafodelista"/>
+        <w:numPr>
+          <w:ilvl w:val="0"/>
+          <w:numId w:val="1"/>
+        </w:numPr>
+        <w:rPr>
+          <w:rFonts w:ascii="Arial" w:hAnsi="Arial" w:cs="Arial"/>
+          <w:sz w:val="24"/>
+          <w:szCs w:val="24"/>
+        </w:rPr>
+      </w:pPr>
+      <w:r>
+        <w:rPr>
+          <w:rFonts w:ascii="Arial" w:hAnsi="Arial" w:cs="Arial"/>
+          <w:sz w:val="24"/>
+          <w:szCs w:val="24"/>
+        </w:rPr>
+        <w:t>Al finalizar el actor presiona el botón de guardado.</w:t>
+      </w:r>
+    </w:p>
+    <w:p>
+      <w:pPr>
+        <w:ind w:left="360"/>
+        <w:rPr>
+          <w:rFonts w:ascii="Arial" w:hAnsi="Arial" w:cs="Arial"/>
+          <w:sz w:val="24"/>
+          <w:szCs w:val="24"/>
+        </w:rPr>
+      </w:pPr>
+    </w:p>
+    <w:tbl>
+      <w:tblPr>
+        <w:tblStyle w:val="Tablaconcuadrcula2-nfasis5"/>
+        <w:tblW w:w="0" w:type="auto"/>
+        <w:tblLook w:val="04A0" w:firstRow="1" w:lastRow="0" w:firstColumn="1" w:lastColumn="0" w:noHBand="0" w:noVBand="1"/>
+      </w:tblPr>
+      <w:tblGrid>
+        <w:gridCol w:w="4414"/>
+        <w:gridCol w:w="4414"/>
+      </w:tblGrid>
+      <w:tr>
+        <w:trPr>
+          <w:cnfStyle w:val="100000000000" w:firstRow="1" w:lastRow="0" w:firstColumn="0" w:lastColumn="0" w:oddVBand="0" w:evenVBand="0" w:oddHBand="0" w:evenHBand="0" w:firstRowFirstColumn="0" w:firstRowLastColumn="0" w:lastRowFirstColumn="0" w:lastRowLastColumn="0"/>
+        </w:trPr>
+        <w:tc>
+          <w:tcPr>
+            <w:cnfStyle w:val="001000000000" w:firstRow="0" w:lastRow="0" w:firstColumn="1" w:lastColumn="0" w:oddVBand="0" w:evenVBand="0" w:oddHBand="0" w:evenHBand="0" w:firstRowFirstColumn="0" w:firstRowLastColumn="0" w:lastRowFirstColumn="0" w:lastRowLastColumn="0"/>
+            <w:tcW w:w="4414" w:type="dxa"/>
+          </w:tcPr>
+          <w:p>
+            <w:pPr>
+              <w:rPr>
+                <w:rFonts w:ascii="Arial" w:hAnsi="Arial" w:cs="Arial"/>
+                <w:sz w:val="24"/>
+                <w:szCs w:val="24"/>
+              </w:rPr>
+            </w:pPr>
+            <w:r>
+              <w:rPr>
+                <w:rFonts w:ascii="Arial" w:hAnsi="Arial" w:cs="Arial"/>
+                <w:sz w:val="24"/>
+                <w:szCs w:val="24"/>
+              </w:rPr>
+              <w:t>Caso de Uso:</w:t>
+            </w:r>
+          </w:p>
+        </w:tc>
+        <w:tc>
+          <w:tcPr>
+            <w:tcW w:w="4414" w:type="dxa"/>
+          </w:tcPr>
+          <w:p>
+            <w:pPr>
+              <w:cnfStyle w:val="100000000000" w:firstRow="1" w:lastRow="0" w:firstColumn="0" w:lastColumn="0" w:oddVBand="0" w:evenVBand="0" w:oddHBand="0" w:evenHBand="0" w:firstRowFirstColumn="0" w:firstRowLastColumn="0" w:lastRowFirstColumn="0" w:lastRowLastColumn="0"/>
+              <w:rPr>
+                <w:rFonts w:ascii="Arial" w:hAnsi="Arial" w:cs="Arial"/>
+                <w:sz w:val="24"/>
+                <w:szCs w:val="24"/>
+              </w:rPr>
+            </w:pPr>
+            <w:r>
+              <w:rPr>
+                <w:rFonts w:ascii="Arial" w:hAnsi="Arial" w:cs="Arial"/>
+                <w:sz w:val="24"/>
+                <w:szCs w:val="24"/>
+              </w:rPr>
+              <w:t>Registrar Asistencia</w:t>
+            </w:r>
+          </w:p>
+        </w:tc>
+      </w:tr>
+      <w:tr>
+        <w:trPr>
+          <w:cnfStyle w:val="000000100000" w:firstRow="0" w:lastRow="0" w:firstColumn="0" w:lastColumn="0" w:oddVBand="0" w:evenVBand="0" w:oddHBand="1" w:evenHBand="0" w:firstRowFirstColumn="0" w:firstRowLastColumn="0" w:lastRowFirstColumn="0" w:lastRowLastColumn="0"/>
+        </w:trPr>
+        <w:tc>
+          <w:tcPr>
+            <w:cnfStyle w:val="001000000000" w:firstRow="0" w:lastRow="0" w:firstColumn="1" w:lastColumn="0" w:oddVBand="0" w:evenVBand="0" w:oddHBand="0" w:evenHBand="0" w:firstRowFirstColumn="0" w:firstRowLastColumn="0" w:lastRowFirstColumn="0" w:lastRowLastColumn="0"/>
+            <w:tcW w:w="4414" w:type="dxa"/>
+          </w:tcPr>
+          <w:p>
+            <w:pPr>
+              <w:rPr>
+                <w:rFonts w:ascii="Arial" w:hAnsi="Arial" w:cs="Arial"/>
+                <w:sz w:val="24"/>
+                <w:szCs w:val="24"/>
+              </w:rPr>
+            </w:pPr>
+            <w:r>
+              <w:rPr>
+                <w:rFonts w:ascii="Arial" w:hAnsi="Arial" w:cs="Arial"/>
+                <w:sz w:val="24"/>
+                <w:szCs w:val="24"/>
+              </w:rPr>
+              <w:t>Actores</w:t>
+            </w:r>
+          </w:p>
+        </w:tc>
+        <w:tc>
+          <w:tcPr>
+            <w:tcW w:w="4414" w:type="dxa"/>
+          </w:tcPr>
+          <w:p>
+            <w:pPr>
+              <w:cnfStyle w:val="000000100000" w:firstRow="0" w:lastRow="0" w:firstColumn="0" w:lastColumn="0" w:oddVBand="0" w:evenVBand="0" w:oddHBand="1" w:evenHBand="0" w:firstRowFirstColumn="0" w:firstRowLastColumn="0" w:lastRowFirstColumn="0" w:lastRowLastColumn="0"/>
+              <w:rPr>
+                <w:rFonts w:ascii="Arial" w:hAnsi="Arial" w:cs="Arial"/>
+                <w:sz w:val="24"/>
+                <w:szCs w:val="24"/>
+              </w:rPr>
+            </w:pPr>
+            <w:r>
+              <w:rPr>
+                <w:rFonts w:ascii="Arial" w:hAnsi="Arial" w:cs="Arial"/>
+                <w:sz w:val="24"/>
+                <w:szCs w:val="24"/>
+              </w:rPr>
+              <w:t>Maestro</w:t>
+            </w:r>
+            <w:r>
+              <w:rPr>
+                <w:rFonts w:ascii="Arial" w:hAnsi="Arial" w:cs="Arial"/>
+                <w:sz w:val="24"/>
+                <w:szCs w:val="24"/>
+              </w:rPr>
+              <w:t>, base de datos</w:t>
+            </w:r>
+          </w:p>
+        </w:tc>
+      </w:tr>
+      <w:tr>
+        <w:tc>
+          <w:tcPr>
+            <w:cnfStyle w:val="001000000000" w:firstRow="0" w:lastRow="0" w:firstColumn="1" w:lastColumn="0" w:oddVBand="0" w:evenVBand="0" w:oddHBand="0" w:evenHBand="0" w:firstRowFirstColumn="0" w:firstRowLastColumn="0" w:lastRowFirstColumn="0" w:lastRowLastColumn="0"/>
+            <w:tcW w:w="4414" w:type="dxa"/>
+          </w:tcPr>
+          <w:p>
+            <w:pPr>
+              <w:rPr>
+                <w:rFonts w:ascii="Arial" w:hAnsi="Arial" w:cs="Arial"/>
+                <w:sz w:val="24"/>
+                <w:szCs w:val="24"/>
+              </w:rPr>
+            </w:pPr>
+            <w:r>
+              <w:rPr>
+                <w:rFonts w:ascii="Arial" w:hAnsi="Arial" w:cs="Arial"/>
+                <w:sz w:val="24"/>
+                <w:szCs w:val="24"/>
+              </w:rPr>
+              <w:t>Propósito</w:t>
+            </w:r>
+          </w:p>
+        </w:tc>
+        <w:tc>
+          <w:tcPr>
+            <w:tcW w:w="4414" w:type="dxa"/>
+          </w:tcPr>
+          <w:p>
+            <w:pPr>
+              <w:cnfStyle w:val="000000000000" w:firstRow="0" w:lastRow="0" w:firstColumn="0" w:lastColumn="0" w:oddVBand="0" w:evenVBand="0" w:oddHBand="0" w:evenHBand="0" w:firstRowFirstColumn="0" w:firstRowLastColumn="0" w:lastRowFirstColumn="0" w:lastRowLastColumn="0"/>
+              <w:rPr>
+                <w:rFonts w:ascii="Arial" w:hAnsi="Arial" w:cs="Arial"/>
+                <w:sz w:val="24"/>
+                <w:szCs w:val="24"/>
+              </w:rPr>
+            </w:pPr>
+            <w:r>
+              <w:rPr>
+                <w:rFonts w:ascii="Arial" w:hAnsi="Arial" w:cs="Arial"/>
+                <w:sz w:val="24"/>
+                <w:szCs w:val="24"/>
+              </w:rPr>
+              <w:t>Registrar asistencias en el evento</w:t>
+            </w:r>
+          </w:p>
+        </w:tc>
+      </w:tr>
+      <w:tr>
+        <w:trPr>
+          <w:cnfStyle w:val="000000100000" w:firstRow="0" w:lastRow="0" w:firstColumn="0" w:lastColumn="0" w:oddVBand="0" w:evenVBand="0" w:oddHBand="1" w:evenHBand="0" w:firstRowFirstColumn="0" w:firstRowLastColumn="0" w:lastRowFirstColumn="0" w:lastRowLastColumn="0"/>
+        </w:trPr>
+        <w:tc>
+          <w:tcPr>
+            <w:cnfStyle w:val="001000000000" w:firstRow="0" w:lastRow="0" w:firstColumn="1" w:lastColumn="0" w:oddVBand="0" w:evenVBand="0" w:oddHBand="0" w:evenHBand="0" w:firstRowFirstColumn="0" w:firstRowLastColumn="0" w:lastRowFirstColumn="0" w:lastRowLastColumn="0"/>
+            <w:tcW w:w="4414" w:type="dxa"/>
+          </w:tcPr>
+          <w:p>
+            <w:pPr>
+              <w:rPr>
+                <w:rFonts w:ascii="Arial" w:hAnsi="Arial" w:cs="Arial"/>
+                <w:sz w:val="24"/>
+                <w:szCs w:val="24"/>
+              </w:rPr>
+            </w:pPr>
+            <w:r>
+              <w:rPr>
+                <w:rFonts w:ascii="Arial" w:hAnsi="Arial" w:cs="Arial"/>
+                <w:sz w:val="24"/>
+                <w:szCs w:val="24"/>
+              </w:rPr>
+              <w:t>Resumen:</w:t>
+            </w:r>
+          </w:p>
+        </w:tc>
+        <w:tc>
+          <w:tcPr>
+            <w:tcW w:w="4414" w:type="dxa"/>
+          </w:tcPr>
+          <w:p>
+            <w:pPr>
+              <w:jc w:val="both"/>
+              <w:cnfStyle w:val="000000100000" w:firstRow="0" w:lastRow="0" w:firstColumn="0" w:lastColumn="0" w:oddVBand="0" w:evenVBand="0" w:oddHBand="1" w:evenHBand="0" w:firstRowFirstColumn="0" w:firstRowLastColumn="0" w:lastRowFirstColumn="0" w:lastRowLastColumn="0"/>
+              <w:rPr>
+                <w:rFonts w:ascii="Arial" w:hAnsi="Arial" w:cs="Arial"/>
+                <w:sz w:val="24"/>
+                <w:szCs w:val="24"/>
+              </w:rPr>
+            </w:pPr>
+            <w:r>
+              <w:rPr>
+                <w:rFonts w:ascii="Arial" w:hAnsi="Arial" w:cs="Arial"/>
+                <w:sz w:val="24"/>
+                <w:szCs w:val="24"/>
+              </w:rPr>
+              <w:t xml:space="preserve">Existirá un listado con el nombre de los alumnos, junto a una casilla la cual se marcará si el familiar del alumno o el alumno asistió al evento. </w:t>
+            </w:r>
+          </w:p>
+        </w:tc>
+      </w:tr>
+      <w:tr>
+        <w:tc>
+          <w:tcPr>
+            <w:cnfStyle w:val="001000000000" w:firstRow="0" w:lastRow="0" w:firstColumn="1" w:lastColumn="0" w:oddVBand="0" w:evenVBand="0" w:oddHBand="0" w:evenHBand="0" w:firstRowFirstColumn="0" w:firstRowLastColumn="0" w:lastRowFirstColumn="0" w:lastRowLastColumn="0"/>
+            <w:tcW w:w="4414" w:type="dxa"/>
+          </w:tcPr>
+          <w:p>
+            <w:pPr>
+              <w:rPr>
+                <w:rFonts w:ascii="Arial" w:hAnsi="Arial" w:cs="Arial"/>
+                <w:sz w:val="24"/>
+                <w:szCs w:val="24"/>
+              </w:rPr>
+            </w:pPr>
+          </w:p>
+        </w:tc>
+        <w:tc>
+          <w:tcPr>
+            <w:tcW w:w="4414" w:type="dxa"/>
+          </w:tcPr>
+          <w:p>
+            <w:pPr>
+              <w:cnfStyle w:val="000000000000" w:firstRow="0" w:lastRow="0" w:firstColumn="0" w:lastColumn="0" w:oddVBand="0" w:evenVBand="0" w:oddHBand="0" w:evenHBand="0" w:firstRowFirstColumn="0" w:firstRowLastColumn="0" w:lastRowFirstColumn="0" w:lastRowLastColumn="0"/>
+              <w:rPr>
+                <w:rFonts w:ascii="Arial" w:hAnsi="Arial" w:cs="Arial"/>
+                <w:sz w:val="24"/>
+                <w:szCs w:val="24"/>
+              </w:rPr>
+            </w:pPr>
+          </w:p>
+        </w:tc>
+      </w:tr>
+    </w:tbl>
+    <w:p>
+      <w:pPr>
+        <w:ind w:left="360"/>
+        <w:rPr>
+          <w:rFonts w:ascii="Arial" w:hAnsi="Arial" w:cs="Arial"/>
+          <w:sz w:val="24"/>
+          <w:szCs w:val="24"/>
+        </w:rPr>
+      </w:pPr>
+    </w:p>
+    <w:p>
+      <w:pPr>
+        <w:pStyle w:val="Prrafodelista"/>
+        <w:numPr>
+          <w:ilvl w:val="0"/>
+          <w:numId w:val="2"/>
+        </w:numPr>
+        <w:rPr>
+          <w:rFonts w:ascii="Arial" w:hAnsi="Arial" w:cs="Arial"/>
+          <w:sz w:val="24"/>
+          <w:szCs w:val="24"/>
+        </w:rPr>
+      </w:pPr>
+      <w:r>
+        <w:rPr>
+          <w:rFonts w:ascii="Arial" w:hAnsi="Arial" w:cs="Arial"/>
+          <w:sz w:val="24"/>
+          <w:szCs w:val="24"/>
+        </w:rPr>
+        <w:t>El maestro</w:t>
+      </w:r>
+      <w:r>
+        <w:rPr>
+          <w:rFonts w:ascii="Arial" w:hAnsi="Arial" w:cs="Arial"/>
+          <w:sz w:val="24"/>
+          <w:szCs w:val="24"/>
+        </w:rPr>
+        <w:t xml:space="preserve"> presiona el botón de guardado</w:t>
+      </w:r>
+    </w:p>
+    <w:p>
+      <w:pPr>
+        <w:pStyle w:val="Prrafodelista"/>
+        <w:numPr>
+          <w:ilvl w:val="0"/>
+          <w:numId w:val="2"/>
+        </w:numPr>
+        <w:rPr>
+          <w:rFonts w:ascii="Arial" w:hAnsi="Arial" w:cs="Arial"/>
+          <w:sz w:val="24"/>
+          <w:szCs w:val="24"/>
+        </w:rPr>
+      </w:pPr>
+      <w:r>
+        <w:rPr>
+          <w:rFonts w:ascii="Arial" w:hAnsi="Arial" w:cs="Arial"/>
+          <w:sz w:val="24"/>
+          <w:szCs w:val="24"/>
+        </w:rPr>
+        <w:t xml:space="preserve">El sistema carga la lista de asistencia cambiando el </w:t>
+      </w:r>
+      <w:r>
+        <w:rPr>
+          <w:rFonts w:ascii="Arial" w:hAnsi="Arial" w:cs="Arial"/>
+          <w:sz w:val="24"/>
+          <w:szCs w:val="24"/>
+        </w:rPr>
+        <w:t>estatus</w:t>
+      </w:r>
+      <w:r>
+        <w:rPr>
+          <w:rFonts w:ascii="Arial" w:hAnsi="Arial" w:cs="Arial"/>
+          <w:sz w:val="24"/>
+          <w:szCs w:val="24"/>
+        </w:rPr>
+        <w:t xml:space="preserve"> de asistencia en la base de datos</w:t>
+      </w:r>
     </w:p>
     <w:sectPr>
       <w:pgSz w:w="12240" w:h="15840"/>
@@ -322,6 +790,195 @@
     </w:sectPr>
   </w:body>
 </w:document>
+</file>
+
+<file path=word/numbering.xml><?xml version="1.0" encoding="utf-8"?>
+<w:numbering xmlns:wpc="http://schemas.microsoft.com/office/word/2010/wordprocessingCanvas" xmlns:cx="http://schemas.microsoft.com/office/drawing/2014/chartex" xmlns:cx1="http://schemas.microsoft.com/office/drawing/2015/9/8/chartex" xmlns:cx2="http://schemas.microsoft.com/office/drawing/2015/10/21/chartex" xmlns:cx3="http://schemas.microsoft.com/office/drawing/2016/5/9/chartex" xmlns:cx4="http://schemas.microsoft.com/office/drawing/2016/5/10/chartex" xmlns:cx5="http://schemas.microsoft.com/office/drawing/2016/5/11/chartex" xmlns:cx6="http://schemas.microsoft.com/office/drawing/2016/5/12/chartex" xmlns:cx7="http://schemas.microsoft.com/office/drawing/2016/5/13/chartex" xmlns:cx8="http://schemas.microsoft.com/office/drawing/2016/5/14/chartex" xmlns:mc="http://schemas.openxmlformats.org/markup-compatibility/2006" xmlns:aink="http://schemas.microsoft.com/office/drawing/2016/ink" xmlns:am3d="http://schemas.microsoft.com/office/drawing/2017/model3d" xmlns:o="urn:schemas-microsoft-com:office:office" xmlns:r="http://schemas.openxmlformats.org/officeDocument/2006/relationships" xmlns:m="http://schemas.openxmlformats.org/officeDocument/2006/math" xmlns:v="urn:schemas-microsoft-com:vml" xmlns:wp14="http://schemas.microsoft.com/office/word/2010/wordprocessingDrawing" xmlns:wp="http://schemas.openxmlformats.org/drawingml/2006/wordprocessingDrawing" xmlns:w10="urn:schemas-microsoft-com:office:word" xmlns:w="http://schemas.openxmlformats.org/wordprocessingml/2006/main" xmlns:w14="http://schemas.microsoft.com/office/word/2010/wordml" xmlns:w15="http://schemas.microsoft.com/office/word/2012/wordml" xmlns:w16cex="http://schemas.microsoft.com/office/word/2018/wordml/cex" xmlns:w16cid="http://schemas.microsoft.com/office/word/2016/wordml/cid" xmlns:w16="http://schemas.microsoft.com/office/word/2018/wordml" xmlns:w16se="http://schemas.microsoft.com/office/word/2015/wordml/symex" xmlns:wpg="http://schemas.microsoft.com/office/word/2010/wordprocessingGroup" xmlns:wpi="http://schemas.microsoft.com/office/word/2010/wordprocessingInk" xmlns:wne="http://schemas.microsoft.com/office/word/2006/wordml" xmlns:wps="http://schemas.microsoft.com/office/word/2010/wordprocessingShape" mc:Ignorable="w14 w15 w16se w16cid w16 w16cex wp14">
+  <w:abstractNum w:abstractNumId="0" w15:restartNumberingAfterBreak="0">
+    <w:nsid w:val="4F541344"/>
+    <w:multiLevelType w:val="hybridMultilevel"/>
+    <w:tmpl w:val="8718438A"/>
+    <w:lvl w:ilvl="0" w:tplc="080A000F">
+      <w:start w:val="1"/>
+      <w:numFmt w:val="decimal"/>
+      <w:lvlText w:val="%1."/>
+      <w:lvlJc w:val="left"/>
+      <w:pPr>
+        <w:ind w:left="720" w:hanging="360"/>
+      </w:pPr>
+      <w:rPr>
+        <w:rFonts w:hint="default"/>
+      </w:rPr>
+    </w:lvl>
+    <w:lvl w:ilvl="1" w:tplc="080A0019" w:tentative="1">
+      <w:start w:val="1"/>
+      <w:numFmt w:val="lowerLetter"/>
+      <w:lvlText w:val="%2."/>
+      <w:lvlJc w:val="left"/>
+      <w:pPr>
+        <w:ind w:left="1440" w:hanging="360"/>
+      </w:pPr>
+    </w:lvl>
+    <w:lvl w:ilvl="2" w:tplc="080A001B" w:tentative="1">
+      <w:start w:val="1"/>
+      <w:numFmt w:val="lowerRoman"/>
+      <w:lvlText w:val="%3."/>
+      <w:lvlJc w:val="right"/>
+      <w:pPr>
+        <w:ind w:left="2160" w:hanging="180"/>
+      </w:pPr>
+    </w:lvl>
+    <w:lvl w:ilvl="3" w:tplc="080A000F" w:tentative="1">
+      <w:start w:val="1"/>
+      <w:numFmt w:val="decimal"/>
+      <w:lvlText w:val="%4."/>
+      <w:lvlJc w:val="left"/>
+      <w:pPr>
+        <w:ind w:left="2880" w:hanging="360"/>
+      </w:pPr>
+    </w:lvl>
+    <w:lvl w:ilvl="4" w:tplc="080A0019" w:tentative="1">
+      <w:start w:val="1"/>
+      <w:numFmt w:val="lowerLetter"/>
+      <w:lvlText w:val="%5."/>
+      <w:lvlJc w:val="left"/>
+      <w:pPr>
+        <w:ind w:left="3600" w:hanging="360"/>
+      </w:pPr>
+    </w:lvl>
+    <w:lvl w:ilvl="5" w:tplc="080A001B" w:tentative="1">
+      <w:start w:val="1"/>
+      <w:numFmt w:val="lowerRoman"/>
+      <w:lvlText w:val="%6."/>
+      <w:lvlJc w:val="right"/>
+      <w:pPr>
+        <w:ind w:left="4320" w:hanging="180"/>
+      </w:pPr>
+    </w:lvl>
+    <w:lvl w:ilvl="6" w:tplc="080A000F" w:tentative="1">
+      <w:start w:val="1"/>
+      <w:numFmt w:val="decimal"/>
+      <w:lvlText w:val="%7."/>
+      <w:lvlJc w:val="left"/>
+      <w:pPr>
+        <w:ind w:left="5040" w:hanging="360"/>
+      </w:pPr>
+    </w:lvl>
+    <w:lvl w:ilvl="7" w:tplc="080A0019" w:tentative="1">
+      <w:start w:val="1"/>
+      <w:numFmt w:val="lowerLetter"/>
+      <w:lvlText w:val="%8."/>
+      <w:lvlJc w:val="left"/>
+      <w:pPr>
+        <w:ind w:left="5760" w:hanging="360"/>
+      </w:pPr>
+    </w:lvl>
+    <w:lvl w:ilvl="8" w:tplc="080A001B" w:tentative="1">
+      <w:start w:val="1"/>
+      <w:numFmt w:val="lowerRoman"/>
+      <w:lvlText w:val="%9."/>
+      <w:lvlJc w:val="right"/>
+      <w:pPr>
+        <w:ind w:left="6480" w:hanging="180"/>
+      </w:pPr>
+    </w:lvl>
+  </w:abstractNum>
+  <w:abstractNum w:abstractNumId="1" w15:restartNumberingAfterBreak="0">
+    <w:nsid w:val="525432E4"/>
+    <w:multiLevelType w:val="hybridMultilevel"/>
+    <w:tmpl w:val="D2908020"/>
+    <w:lvl w:ilvl="0" w:tplc="40881B46">
+      <w:start w:val="1"/>
+      <w:numFmt w:val="decimal"/>
+      <w:lvlText w:val="%1."/>
+      <w:lvlJc w:val="left"/>
+      <w:pPr>
+        <w:ind w:left="1080" w:hanging="360"/>
+      </w:pPr>
+      <w:rPr>
+        <w:rFonts w:hint="default"/>
+      </w:rPr>
+    </w:lvl>
+    <w:lvl w:ilvl="1" w:tplc="080A0019" w:tentative="1">
+      <w:start w:val="1"/>
+      <w:numFmt w:val="lowerLetter"/>
+      <w:lvlText w:val="%2."/>
+      <w:lvlJc w:val="left"/>
+      <w:pPr>
+        <w:ind w:left="1800" w:hanging="360"/>
+      </w:pPr>
+    </w:lvl>
+    <w:lvl w:ilvl="2" w:tplc="080A001B" w:tentative="1">
+      <w:start w:val="1"/>
+      <w:numFmt w:val="lowerRoman"/>
+      <w:lvlText w:val="%3."/>
+      <w:lvlJc w:val="right"/>
+      <w:pPr>
+        <w:ind w:left="2520" w:hanging="180"/>
+      </w:pPr>
+    </w:lvl>
+    <w:lvl w:ilvl="3" w:tplc="080A000F" w:tentative="1">
+      <w:start w:val="1"/>
+      <w:numFmt w:val="decimal"/>
+      <w:lvlText w:val="%4."/>
+      <w:lvlJc w:val="left"/>
+      <w:pPr>
+        <w:ind w:left="3240" w:hanging="360"/>
+      </w:pPr>
+    </w:lvl>
+    <w:lvl w:ilvl="4" w:tplc="080A0019" w:tentative="1">
+      <w:start w:val="1"/>
+      <w:numFmt w:val="lowerLetter"/>
+      <w:lvlText w:val="%5."/>
+      <w:lvlJc w:val="left"/>
+      <w:pPr>
+        <w:ind w:left="3960" w:hanging="360"/>
+      </w:pPr>
+    </w:lvl>
+    <w:lvl w:ilvl="5" w:tplc="080A001B" w:tentative="1">
+      <w:start w:val="1"/>
+      <w:numFmt w:val="lowerRoman"/>
+      <w:lvlText w:val="%6."/>
+      <w:lvlJc w:val="right"/>
+      <w:pPr>
+        <w:ind w:left="4680" w:hanging="180"/>
+      </w:pPr>
+    </w:lvl>
+    <w:lvl w:ilvl="6" w:tplc="080A000F" w:tentative="1">
+      <w:start w:val="1"/>
+      <w:numFmt w:val="decimal"/>
+      <w:lvlText w:val="%7."/>
+      <w:lvlJc w:val="left"/>
+      <w:pPr>
+        <w:ind w:left="5400" w:hanging="360"/>
+      </w:pPr>
+    </w:lvl>
+    <w:lvl w:ilvl="7" w:tplc="080A0019" w:tentative="1">
+      <w:start w:val="1"/>
+      <w:numFmt w:val="lowerLetter"/>
+      <w:lvlText w:val="%8."/>
+      <w:lvlJc w:val="left"/>
+      <w:pPr>
+        <w:ind w:left="6120" w:hanging="360"/>
+      </w:pPr>
+    </w:lvl>
+    <w:lvl w:ilvl="8" w:tplc="080A001B" w:tentative="1">
+      <w:start w:val="1"/>
+      <w:numFmt w:val="lowerRoman"/>
+      <w:lvlText w:val="%9."/>
+      <w:lvlJc w:val="right"/>
+      <w:pPr>
+        <w:ind w:left="6840" w:hanging="180"/>
+      </w:pPr>
+    </w:lvl>
+  </w:abstractNum>
+  <w:num w:numId="1">
+    <w:abstractNumId w:val="0"/>
+  </w:num>
+  <w:num w:numId="2">
+    <w:abstractNumId w:val="1"/>
+  </w:num>
+</w:numbering>
 </file>
 
 <file path=word/styles.xml><?xml version="1.0" encoding="utf-8"?>
@@ -1019,6 +1676,17 @@
       </w:tcPr>
     </w:tblStylePr>
   </w:style>
+  <w:style w:type="paragraph" w:styleId="Prrafodelista">
+    <w:name w:val="List Paragraph"/>
+    <w:basedOn w:val="Normal"/>
+    <w:uiPriority w:val="34"/>
+    <w:qFormat/>
+    <w:rsid w:val="00E2043F"/>
+    <w:pPr>
+      <w:ind w:left="720"/>
+      <w:contextualSpacing/>
+    </w:pPr>
+  </w:style>
 </w:styles>
 </file>
 

</xml_diff>